<commit_message>
updated IS 1 lab
</commit_message>
<xml_diff>
--- a/Інтелектуальні системи/IS_1.docx
+++ b/Інтелектуальні системи/IS_1.docx
@@ -178,7 +178,7 @@
         <w:rPr>
           <w:rFonts w:cs="Times New Roman"/>
           <w:szCs w:val="28"/>
-          <w:lang w:val="en-US"/>
+          <w:lang w:val="ru-RU"/>
         </w:rPr>
       </w:pPr>
       <w:r>
@@ -192,7 +192,7 @@
         <w:rPr>
           <w:rFonts w:cs="Times New Roman"/>
           <w:szCs w:val="28"/>
-          <w:lang w:val="en-US"/>
+          <w:lang w:val="ru-RU"/>
         </w:rPr>
         <w:t>1</w:t>
       </w:r>
@@ -490,6 +490,7 @@
         </w:rPr>
         <w:t xml:space="preserve"> </w:t>
       </w:r>
+      <w:proofErr w:type="spellStart"/>
       <w:r>
         <w:rPr>
           <w:rFonts w:cs="Times New Roman"/>
@@ -497,7 +498,37 @@
           <w:szCs w:val="28"/>
           <w:lang w:val="ru-RU"/>
         </w:rPr>
-        <w:t>викладач Шестакевич Т.В</w:t>
+        <w:t>викладач</w:t>
+      </w:r>
+      <w:proofErr w:type="spellEnd"/>
+      <w:r>
+        <w:rPr>
+          <w:rFonts w:cs="Times New Roman"/>
+          <w:i/>
+          <w:szCs w:val="28"/>
+          <w:lang w:val="ru-RU"/>
+        </w:rPr>
+        <w:t xml:space="preserve"> </w:t>
+      </w:r>
+      <w:proofErr w:type="spellStart"/>
+      <w:r>
+        <w:rPr>
+          <w:rFonts w:cs="Times New Roman"/>
+          <w:i/>
+          <w:szCs w:val="28"/>
+          <w:lang w:val="ru-RU"/>
+        </w:rPr>
+        <w:t>Шестакевич</w:t>
+      </w:r>
+      <w:proofErr w:type="spellEnd"/>
+      <w:r>
+        <w:rPr>
+          <w:rFonts w:cs="Times New Roman"/>
+          <w:i/>
+          <w:szCs w:val="28"/>
+          <w:lang w:val="ru-RU"/>
+        </w:rPr>
+        <w:t xml:space="preserve"> Т.В</w:t>
       </w:r>
       <w:r>
         <w:rPr>
@@ -642,173 +673,630 @@
     </w:p>
     <w:p>
       <w:pPr>
+        <w:spacing w:before="0" w:after="0" w:line="360" w:lineRule="auto"/>
+        <w:ind w:firstLine="0"/>
+        <w:rPr>
+          <w:szCs w:val="28"/>
+        </w:rPr>
+      </w:pPr>
+      <w:bookmarkStart w:id="0" w:name="_GoBack"/>
+      <w:r>
+        <w:rPr>
+          <w:szCs w:val="28"/>
+        </w:rPr>
+        <w:t xml:space="preserve">1. </w:t>
+      </w:r>
+      <w:proofErr w:type="spellStart"/>
+      <w:r>
+        <w:rPr>
+          <w:szCs w:val="28"/>
+        </w:rPr>
+        <w:t>Проінсталювати</w:t>
+      </w:r>
+      <w:proofErr w:type="spellEnd"/>
+      <w:r>
+        <w:rPr>
+          <w:szCs w:val="28"/>
+        </w:rPr>
+        <w:t xml:space="preserve"> на власному комп'ютері систему програмування </w:t>
+      </w:r>
+      <w:r>
+        <w:rPr>
+          <w:szCs w:val="28"/>
+          <w:lang w:val="ru-RU"/>
+        </w:rPr>
+        <w:t>GNUPROLOG</w:t>
+      </w:r>
+      <w:r>
+        <w:rPr>
+          <w:szCs w:val="28"/>
+        </w:rPr>
+        <w:t xml:space="preserve"> та систему редагування текстів </w:t>
+      </w:r>
+      <w:proofErr w:type="spellStart"/>
+      <w:r>
+        <w:rPr>
+          <w:szCs w:val="28"/>
+        </w:rPr>
+        <w:t>программ</w:t>
+      </w:r>
+      <w:proofErr w:type="spellEnd"/>
+      <w:r>
+        <w:rPr>
+          <w:szCs w:val="28"/>
+        </w:rPr>
+        <w:t xml:space="preserve"> </w:t>
+      </w:r>
+      <w:proofErr w:type="spellStart"/>
+      <w:r>
+        <w:rPr>
+          <w:szCs w:val="28"/>
+          <w:lang w:val="ru-RU"/>
+        </w:rPr>
+        <w:t>SciTE</w:t>
+      </w:r>
+      <w:proofErr w:type="spellEnd"/>
+      <w:r>
+        <w:rPr>
+          <w:szCs w:val="28"/>
+        </w:rPr>
+        <w:t xml:space="preserve"> (</w:t>
+      </w:r>
+      <w:proofErr w:type="spellStart"/>
+      <w:r>
+        <w:rPr>
+          <w:szCs w:val="28"/>
+          <w:lang w:val="ru-RU"/>
+        </w:rPr>
+        <w:t>Science</w:t>
+      </w:r>
+      <w:proofErr w:type="spellEnd"/>
+      <w:r>
+        <w:rPr>
+          <w:szCs w:val="28"/>
+        </w:rPr>
+        <w:t xml:space="preserve"> </w:t>
+      </w:r>
+      <w:proofErr w:type="spellStart"/>
+      <w:r>
+        <w:rPr>
+          <w:szCs w:val="28"/>
+          <w:lang w:val="ru-RU"/>
+        </w:rPr>
+        <w:t>Text</w:t>
+      </w:r>
+      <w:proofErr w:type="spellEnd"/>
+      <w:r>
+        <w:rPr>
+          <w:szCs w:val="28"/>
+        </w:rPr>
+        <w:t xml:space="preserve"> </w:t>
+      </w:r>
+      <w:proofErr w:type="spellStart"/>
+      <w:r>
+        <w:rPr>
+          <w:szCs w:val="28"/>
+          <w:lang w:val="ru-RU"/>
+        </w:rPr>
+        <w:t>Editor</w:t>
+      </w:r>
+      <w:proofErr w:type="spellEnd"/>
+      <w:r>
+        <w:rPr>
+          <w:szCs w:val="28"/>
+        </w:rPr>
+        <w:t xml:space="preserve">). </w:t>
+      </w:r>
+    </w:p>
+    <w:p>
+      <w:pPr>
+        <w:spacing w:before="0" w:after="0" w:line="360" w:lineRule="auto"/>
+        <w:ind w:firstLine="0"/>
+        <w:rPr>
+          <w:szCs w:val="28"/>
+          <w:lang w:val="ru-RU"/>
+        </w:rPr>
+      </w:pPr>
+      <w:r>
+        <w:rPr>
+          <w:szCs w:val="28"/>
+          <w:lang w:val="ru-RU"/>
+        </w:rPr>
+        <w:t xml:space="preserve">2. </w:t>
+      </w:r>
+      <w:proofErr w:type="spellStart"/>
+      <w:r>
+        <w:rPr>
+          <w:szCs w:val="28"/>
+          <w:lang w:val="ru-RU"/>
+        </w:rPr>
+        <w:t>Скласти</w:t>
+      </w:r>
+      <w:proofErr w:type="spellEnd"/>
+      <w:r>
+        <w:rPr>
+          <w:szCs w:val="28"/>
+          <w:lang w:val="ru-RU"/>
+        </w:rPr>
+        <w:t xml:space="preserve"> на </w:t>
+      </w:r>
+      <w:proofErr w:type="spellStart"/>
+      <w:r>
+        <w:rPr>
+          <w:szCs w:val="28"/>
+          <w:lang w:val="ru-RU"/>
+        </w:rPr>
+        <w:t>мові</w:t>
+      </w:r>
+      <w:proofErr w:type="spellEnd"/>
+      <w:r>
+        <w:rPr>
+          <w:szCs w:val="28"/>
+          <w:lang w:val="ru-RU"/>
+        </w:rPr>
+        <w:t xml:space="preserve"> </w:t>
+      </w:r>
+      <w:proofErr w:type="spellStart"/>
+      <w:r>
+        <w:rPr>
+          <w:szCs w:val="28"/>
+          <w:lang w:val="ru-RU"/>
+        </w:rPr>
+        <w:t>Prolog</w:t>
+      </w:r>
+      <w:proofErr w:type="spellEnd"/>
+      <w:r>
+        <w:rPr>
+          <w:szCs w:val="28"/>
+          <w:lang w:val="ru-RU"/>
+        </w:rPr>
+        <w:t xml:space="preserve"> дерево </w:t>
+      </w:r>
+      <w:proofErr w:type="spellStart"/>
+      <w:r>
+        <w:rPr>
+          <w:szCs w:val="28"/>
+          <w:lang w:val="ru-RU"/>
+        </w:rPr>
+        <w:t>родинних</w:t>
+      </w:r>
+      <w:proofErr w:type="spellEnd"/>
+      <w:r>
+        <w:rPr>
+          <w:szCs w:val="28"/>
+          <w:lang w:val="ru-RU"/>
+        </w:rPr>
+        <w:t xml:space="preserve"> </w:t>
+      </w:r>
+      <w:proofErr w:type="spellStart"/>
+      <w:r>
+        <w:rPr>
+          <w:szCs w:val="28"/>
+          <w:lang w:val="ru-RU"/>
+        </w:rPr>
+        <w:t>відношень</w:t>
+      </w:r>
+      <w:proofErr w:type="spellEnd"/>
+      <w:r>
+        <w:rPr>
+          <w:szCs w:val="28"/>
+          <w:lang w:val="ru-RU"/>
+        </w:rPr>
+        <w:t xml:space="preserve">, </w:t>
+      </w:r>
+      <w:proofErr w:type="spellStart"/>
+      <w:r>
+        <w:rPr>
+          <w:szCs w:val="28"/>
+          <w:lang w:val="ru-RU"/>
+        </w:rPr>
+        <w:t>використовуючи</w:t>
+      </w:r>
+      <w:proofErr w:type="spellEnd"/>
+      <w:r>
+        <w:rPr>
+          <w:szCs w:val="28"/>
+          <w:lang w:val="ru-RU"/>
+        </w:rPr>
+        <w:t xml:space="preserve"> </w:t>
+      </w:r>
+    </w:p>
+    <w:p>
+      <w:pPr>
+        <w:spacing w:before="0" w:after="0" w:line="360" w:lineRule="auto"/>
+        <w:ind w:firstLine="0"/>
+        <w:rPr>
+          <w:szCs w:val="28"/>
+          <w:lang w:val="ru-RU"/>
+        </w:rPr>
+      </w:pPr>
+      <w:r>
+        <w:rPr>
+          <w:szCs w:val="28"/>
+          <w:lang w:val="ru-RU"/>
+        </w:rPr>
+        <w:t xml:space="preserve">предикат </w:t>
+      </w:r>
+      <w:proofErr w:type="spellStart"/>
+      <w:r>
+        <w:rPr>
+          <w:szCs w:val="28"/>
+          <w:lang w:val="ru-RU"/>
+        </w:rPr>
+        <w:t>roditel</w:t>
+      </w:r>
+      <w:proofErr w:type="spellEnd"/>
+      <w:r>
+        <w:rPr>
+          <w:szCs w:val="28"/>
+          <w:lang w:val="ru-RU"/>
+        </w:rPr>
+        <w:t xml:space="preserve"> з </w:t>
+      </w:r>
+      <w:proofErr w:type="spellStart"/>
+      <w:r>
+        <w:rPr>
+          <w:szCs w:val="28"/>
+          <w:lang w:val="ru-RU"/>
+        </w:rPr>
+        <w:t>двома</w:t>
+      </w:r>
+      <w:proofErr w:type="spellEnd"/>
+      <w:r>
+        <w:rPr>
+          <w:szCs w:val="28"/>
+          <w:lang w:val="ru-RU"/>
+        </w:rPr>
+        <w:t xml:space="preserve"> параметрами: </w:t>
+      </w:r>
+      <w:proofErr w:type="spellStart"/>
+      <w:r>
+        <w:rPr>
+          <w:szCs w:val="28"/>
+          <w:lang w:val="ru-RU"/>
+        </w:rPr>
+        <w:t>і</w:t>
+      </w:r>
+      <w:proofErr w:type="gramStart"/>
+      <w:r>
+        <w:rPr>
+          <w:szCs w:val="28"/>
+          <w:lang w:val="ru-RU"/>
+        </w:rPr>
+        <w:t>м'я</w:t>
+      </w:r>
+      <w:proofErr w:type="spellEnd"/>
+      <w:proofErr w:type="gramEnd"/>
+      <w:r>
+        <w:rPr>
+          <w:szCs w:val="28"/>
+          <w:lang w:val="ru-RU"/>
+        </w:rPr>
+        <w:t xml:space="preserve"> о</w:t>
+      </w:r>
+      <w:r>
+        <w:rPr>
+          <w:szCs w:val="28"/>
+          <w:lang w:val="ru-RU"/>
+        </w:rPr>
+        <w:t xml:space="preserve">дного з </w:t>
+      </w:r>
+      <w:proofErr w:type="spellStart"/>
+      <w:r>
+        <w:rPr>
+          <w:szCs w:val="28"/>
+          <w:lang w:val="ru-RU"/>
+        </w:rPr>
+        <w:t>батьків</w:t>
+      </w:r>
+      <w:proofErr w:type="spellEnd"/>
+      <w:r>
+        <w:rPr>
+          <w:szCs w:val="28"/>
+          <w:lang w:val="ru-RU"/>
+        </w:rPr>
+        <w:t xml:space="preserve"> та </w:t>
+      </w:r>
+      <w:proofErr w:type="spellStart"/>
+      <w:r>
+        <w:rPr>
+          <w:szCs w:val="28"/>
+          <w:lang w:val="ru-RU"/>
+        </w:rPr>
+        <w:t>ім'я</w:t>
+      </w:r>
+      <w:proofErr w:type="spellEnd"/>
+      <w:r>
+        <w:rPr>
+          <w:szCs w:val="28"/>
+          <w:lang w:val="ru-RU"/>
+        </w:rPr>
+        <w:t xml:space="preserve"> </w:t>
+      </w:r>
+      <w:proofErr w:type="spellStart"/>
+      <w:r>
+        <w:rPr>
+          <w:szCs w:val="28"/>
+          <w:lang w:val="ru-RU"/>
+        </w:rPr>
+        <w:t>дитини</w:t>
+      </w:r>
+      <w:proofErr w:type="spellEnd"/>
+      <w:r>
+        <w:rPr>
+          <w:szCs w:val="28"/>
+          <w:lang w:val="ru-RU"/>
+        </w:rPr>
+        <w:t>.</w:t>
+      </w:r>
+    </w:p>
+    <w:p>
+      <w:pPr>
+        <w:spacing w:before="0" w:after="0" w:line="360" w:lineRule="auto"/>
+        <w:ind w:firstLine="0"/>
+        <w:rPr>
+          <w:szCs w:val="28"/>
+          <w:lang w:val="ru-RU"/>
+        </w:rPr>
+      </w:pPr>
+      <w:r>
+        <w:rPr>
+          <w:szCs w:val="28"/>
+          <w:lang w:val="ru-RU"/>
+        </w:rPr>
+        <w:t xml:space="preserve">3. </w:t>
+      </w:r>
+      <w:proofErr w:type="spellStart"/>
+      <w:r>
+        <w:rPr>
+          <w:szCs w:val="28"/>
+          <w:lang w:val="ru-RU"/>
+        </w:rPr>
+        <w:t>Написати</w:t>
+      </w:r>
+      <w:proofErr w:type="spellEnd"/>
+      <w:r>
+        <w:rPr>
+          <w:szCs w:val="28"/>
+          <w:lang w:val="ru-RU"/>
+        </w:rPr>
+        <w:t xml:space="preserve"> на </w:t>
+      </w:r>
+      <w:proofErr w:type="spellStart"/>
+      <w:r>
+        <w:rPr>
+          <w:szCs w:val="28"/>
+          <w:lang w:val="ru-RU"/>
+        </w:rPr>
+        <w:t>мові</w:t>
+      </w:r>
+      <w:proofErr w:type="spellEnd"/>
+      <w:r>
+        <w:rPr>
+          <w:szCs w:val="28"/>
+          <w:lang w:val="ru-RU"/>
+        </w:rPr>
+        <w:t xml:space="preserve"> </w:t>
+      </w:r>
+      <w:proofErr w:type="spellStart"/>
+      <w:r>
+        <w:rPr>
+          <w:szCs w:val="28"/>
+          <w:lang w:val="ru-RU"/>
+        </w:rPr>
+        <w:t>Prolog</w:t>
+      </w:r>
+      <w:proofErr w:type="spellEnd"/>
+      <w:r>
+        <w:rPr>
+          <w:szCs w:val="28"/>
+          <w:lang w:val="ru-RU"/>
+        </w:rPr>
+        <w:t xml:space="preserve"> та </w:t>
+      </w:r>
+      <w:proofErr w:type="spellStart"/>
+      <w:r>
+        <w:rPr>
+          <w:szCs w:val="28"/>
+          <w:lang w:val="ru-RU"/>
+        </w:rPr>
+        <w:t>запустити</w:t>
+      </w:r>
+      <w:proofErr w:type="spellEnd"/>
+      <w:r>
+        <w:rPr>
+          <w:szCs w:val="28"/>
+          <w:lang w:val="ru-RU"/>
+        </w:rPr>
+        <w:t xml:space="preserve"> </w:t>
+      </w:r>
+      <w:proofErr w:type="spellStart"/>
+      <w:r>
+        <w:rPr>
+          <w:szCs w:val="28"/>
+          <w:lang w:val="ru-RU"/>
+        </w:rPr>
+        <w:t>наступні</w:t>
+      </w:r>
+      <w:proofErr w:type="spellEnd"/>
+      <w:r>
+        <w:rPr>
+          <w:szCs w:val="28"/>
+          <w:lang w:val="ru-RU"/>
+        </w:rPr>
+        <w:t xml:space="preserve"> </w:t>
+      </w:r>
+      <w:proofErr w:type="spellStart"/>
+      <w:r>
+        <w:rPr>
+          <w:szCs w:val="28"/>
+          <w:lang w:val="ru-RU"/>
+        </w:rPr>
+        <w:t>запити</w:t>
+      </w:r>
+      <w:proofErr w:type="spellEnd"/>
+      <w:r>
+        <w:rPr>
+          <w:szCs w:val="28"/>
+          <w:lang w:val="ru-RU"/>
+        </w:rPr>
+        <w:t>: •“</w:t>
+      </w:r>
+      <w:proofErr w:type="spellStart"/>
+      <w:r>
+        <w:rPr>
+          <w:szCs w:val="28"/>
+          <w:lang w:val="ru-RU"/>
+        </w:rPr>
+        <w:t>Хт</w:t>
+      </w:r>
+      <w:r>
+        <w:rPr>
+          <w:szCs w:val="28"/>
+          <w:lang w:val="ru-RU"/>
+        </w:rPr>
+        <w:t>о</w:t>
+      </w:r>
+      <w:proofErr w:type="spellEnd"/>
+      <w:r>
+        <w:rPr>
+          <w:szCs w:val="28"/>
+          <w:lang w:val="ru-RU"/>
+        </w:rPr>
+        <w:t xml:space="preserve"> є і батьками, і </w:t>
+      </w:r>
+      <w:proofErr w:type="spellStart"/>
+      <w:r>
+        <w:rPr>
+          <w:szCs w:val="28"/>
+          <w:lang w:val="ru-RU"/>
+        </w:rPr>
+        <w:t>має</w:t>
+      </w:r>
+      <w:proofErr w:type="spellEnd"/>
+      <w:r>
+        <w:rPr>
+          <w:szCs w:val="28"/>
+          <w:lang w:val="ru-RU"/>
+        </w:rPr>
+        <w:t xml:space="preserve"> </w:t>
+      </w:r>
+      <w:proofErr w:type="spellStart"/>
+      <w:r>
+        <w:rPr>
+          <w:szCs w:val="28"/>
+          <w:lang w:val="ru-RU"/>
+        </w:rPr>
+        <w:t>батьків</w:t>
+      </w:r>
+      <w:proofErr w:type="spellEnd"/>
+      <w:r>
+        <w:rPr>
+          <w:szCs w:val="28"/>
+          <w:lang w:val="ru-RU"/>
+        </w:rPr>
+        <w:t>”</w:t>
+      </w:r>
+      <w:proofErr w:type="gramStart"/>
+      <w:r>
+        <w:rPr>
+          <w:szCs w:val="28"/>
+          <w:lang w:val="ru-RU"/>
+        </w:rPr>
+        <w:t xml:space="preserve"> ,</w:t>
+      </w:r>
+      <w:proofErr w:type="gramEnd"/>
+      <w:r>
+        <w:rPr>
+          <w:szCs w:val="28"/>
+          <w:lang w:val="ru-RU"/>
+        </w:rPr>
+        <w:t xml:space="preserve"> </w:t>
+      </w:r>
+      <w:r>
+        <w:rPr>
+          <w:szCs w:val="28"/>
+          <w:lang w:val="ru-RU"/>
+        </w:rPr>
+        <w:t>“</w:t>
+      </w:r>
+      <w:proofErr w:type="spellStart"/>
+      <w:r>
+        <w:rPr>
+          <w:szCs w:val="28"/>
+          <w:lang w:val="ru-RU"/>
+        </w:rPr>
+        <w:t>Хто</w:t>
+      </w:r>
+      <w:proofErr w:type="spellEnd"/>
+      <w:r>
+        <w:rPr>
+          <w:szCs w:val="28"/>
+          <w:lang w:val="ru-RU"/>
+        </w:rPr>
+        <w:t xml:space="preserve"> не </w:t>
+      </w:r>
+      <w:proofErr w:type="spellStart"/>
+      <w:r>
+        <w:rPr>
+          <w:szCs w:val="28"/>
+          <w:lang w:val="ru-RU"/>
+        </w:rPr>
+        <w:t>має</w:t>
+      </w:r>
+      <w:proofErr w:type="spellEnd"/>
+      <w:r>
+        <w:rPr>
+          <w:szCs w:val="28"/>
+          <w:lang w:val="ru-RU"/>
+        </w:rPr>
+        <w:t xml:space="preserve"> </w:t>
+      </w:r>
+      <w:proofErr w:type="spellStart"/>
+      <w:r>
+        <w:rPr>
+          <w:szCs w:val="28"/>
+          <w:lang w:val="ru-RU"/>
+        </w:rPr>
+        <w:t>дітей</w:t>
+      </w:r>
+      <w:proofErr w:type="spellEnd"/>
+      <w:r>
+        <w:rPr>
+          <w:szCs w:val="28"/>
+          <w:lang w:val="ru-RU"/>
+        </w:rPr>
+        <w:t>”</w:t>
+      </w:r>
+    </w:p>
+    <w:bookmarkEnd w:id="0"/>
+    <w:p>
+      <w:pPr>
         <w:spacing w:line="360" w:lineRule="auto"/>
         <w:ind w:firstLine="0"/>
         <w:rPr>
-          <w:szCs w:val="28"/>
-        </w:rPr>
-      </w:pPr>
-      <w:r>
-        <w:rPr>
-          <w:szCs w:val="28"/>
-        </w:rPr>
-        <w:t xml:space="preserve">1. Проінсталювати на власному комп'ютері систему програмування </w:t>
-      </w:r>
-      <w:r>
-        <w:rPr>
-          <w:szCs w:val="28"/>
-          <w:lang w:val="ru-RU"/>
-        </w:rPr>
-        <w:t>GNUPROLOG</w:t>
-      </w:r>
-      <w:r>
-        <w:rPr>
-          <w:szCs w:val="28"/>
-        </w:rPr>
-        <w:t xml:space="preserve"> та систему редагування текстів программ </w:t>
-      </w:r>
-      <w:r>
-        <w:rPr>
-          <w:szCs w:val="28"/>
-          <w:lang w:val="ru-RU"/>
-        </w:rPr>
-        <w:t>SciTE</w:t>
-      </w:r>
-      <w:r>
-        <w:rPr>
-          <w:szCs w:val="28"/>
-        </w:rPr>
-        <w:t xml:space="preserve"> (</w:t>
-      </w:r>
-      <w:r>
-        <w:rPr>
-          <w:szCs w:val="28"/>
-          <w:lang w:val="ru-RU"/>
-        </w:rPr>
-        <w:t>Science</w:t>
-      </w:r>
-      <w:r>
-        <w:rPr>
-          <w:szCs w:val="28"/>
-        </w:rPr>
-        <w:t xml:space="preserve"> </w:t>
-      </w:r>
-      <w:r>
-        <w:rPr>
-          <w:szCs w:val="28"/>
-          <w:lang w:val="ru-RU"/>
-        </w:rPr>
-        <w:t>Text</w:t>
-      </w:r>
-      <w:r>
-        <w:rPr>
-          <w:szCs w:val="28"/>
-        </w:rPr>
-        <w:t xml:space="preserve"> </w:t>
-      </w:r>
-      <w:r>
-        <w:rPr>
-          <w:szCs w:val="28"/>
-          <w:lang w:val="ru-RU"/>
-        </w:rPr>
-        <w:t>Editor</w:t>
-      </w:r>
-      <w:r>
-        <w:rPr>
-          <w:szCs w:val="28"/>
-        </w:rPr>
-        <w:t xml:space="preserve">). </w:t>
-      </w:r>
-    </w:p>
-    <w:p>
-      <w:pPr>
-        <w:spacing w:line="360" w:lineRule="auto"/>
-        <w:ind w:firstLine="0"/>
-        <w:rPr>
-          <w:szCs w:val="28"/>
-          <w:lang w:val="ru-RU"/>
-        </w:rPr>
-      </w:pPr>
-      <w:r>
-        <w:rPr>
-          <w:szCs w:val="28"/>
-          <w:lang w:val="ru-RU"/>
-        </w:rPr>
-        <w:t xml:space="preserve">2. Скласти на мові Prolog дерево родинних відношень, використовуючи </w:t>
-      </w:r>
-    </w:p>
-    <w:p>
-      <w:pPr>
-        <w:spacing w:line="360" w:lineRule="auto"/>
-        <w:ind w:firstLine="0"/>
-        <w:rPr>
-          <w:szCs w:val="28"/>
-          <w:lang w:val="ru-RU"/>
-        </w:rPr>
-      </w:pPr>
-      <w:r>
-        <w:rPr>
-          <w:szCs w:val="28"/>
-          <w:lang w:val="ru-RU"/>
-        </w:rPr>
-        <w:t>предикат roditel з двома параметрами: ім'я о</w:t>
-      </w:r>
-      <w:r>
-        <w:rPr>
-          <w:szCs w:val="28"/>
-          <w:lang w:val="ru-RU"/>
-        </w:rPr>
-        <w:t>дного з батьків та ім'я дитини.</w:t>
-      </w:r>
-    </w:p>
-    <w:p>
-      <w:pPr>
-        <w:spacing w:line="360" w:lineRule="auto"/>
-        <w:ind w:firstLine="0"/>
-        <w:rPr>
-          <w:szCs w:val="28"/>
-          <w:lang w:val="ru-RU"/>
-        </w:rPr>
-      </w:pPr>
-      <w:r>
-        <w:rPr>
-          <w:szCs w:val="28"/>
-          <w:lang w:val="ru-RU"/>
-        </w:rPr>
-        <w:t>3. Написати на мові Prolog та запустити наступні запити: •“Хт</w:t>
-      </w:r>
-      <w:r>
-        <w:rPr>
-          <w:szCs w:val="28"/>
-          <w:lang w:val="ru-RU"/>
-        </w:rPr>
-        <w:t xml:space="preserve">о є і батьками, і має батьків” , </w:t>
-      </w:r>
-      <w:r>
-        <w:rPr>
-          <w:szCs w:val="28"/>
-          <w:lang w:val="ru-RU"/>
-        </w:rPr>
-        <w:t>“Хто не має дітей”</w:t>
-      </w:r>
-    </w:p>
-    <w:p>
-      <w:pPr>
-        <w:spacing w:line="360" w:lineRule="auto"/>
-        <w:ind w:firstLine="0"/>
-        <w:rPr>
           <w:b/>
           <w:szCs w:val="28"/>
           <w:lang w:val="ru-RU"/>
         </w:rPr>
       </w:pPr>
+      <w:proofErr w:type="spellStart"/>
       <w:r>
         <w:rPr>
           <w:b/>
           <w:szCs w:val="28"/>
           <w:lang w:val="ru-RU"/>
         </w:rPr>
-        <w:t>Варіант 4.</w:t>
+        <w:t>Варіант</w:t>
+      </w:r>
+      <w:proofErr w:type="spellEnd"/>
+      <w:r>
+        <w:rPr>
+          <w:b/>
+          <w:szCs w:val="28"/>
+          <w:lang w:val="ru-RU"/>
+        </w:rPr>
+        <w:t xml:space="preserve"> 4.</w:t>
       </w:r>
     </w:p>
     <w:p>
@@ -898,16 +1386,63 @@
         <w:rPr>
           <w:rFonts w:ascii="Courier New" w:hAnsi="Courier New" w:cs="Courier New"/>
           <w:sz w:val="18"/>
-          <w:lang w:val="en-US"/>
-        </w:rPr>
-      </w:pPr>
-      <w:r>
-        <w:rPr>
-          <w:rFonts w:ascii="Courier New" w:hAnsi="Courier New" w:cs="Courier New"/>
-          <w:sz w:val="18"/>
-          <w:lang w:val="en-US"/>
-        </w:rPr>
-        <w:t>parent('Yaroslav', 'Maryna').</w:t>
+        </w:rPr>
+      </w:pPr>
+      <w:proofErr w:type="gramStart"/>
+      <w:r>
+        <w:rPr>
+          <w:rFonts w:ascii="Courier New" w:hAnsi="Courier New" w:cs="Courier New"/>
+          <w:sz w:val="18"/>
+          <w:lang w:val="en-US"/>
+        </w:rPr>
+        <w:t>parent</w:t>
+      </w:r>
+      <w:r>
+        <w:rPr>
+          <w:rFonts w:ascii="Courier New" w:hAnsi="Courier New" w:cs="Courier New"/>
+          <w:sz w:val="18"/>
+        </w:rPr>
+        <w:t>(</w:t>
+      </w:r>
+      <w:proofErr w:type="gramEnd"/>
+      <w:r>
+        <w:rPr>
+          <w:rFonts w:ascii="Courier New" w:hAnsi="Courier New" w:cs="Courier New"/>
+          <w:sz w:val="18"/>
+        </w:rPr>
+        <w:t>'</w:t>
+      </w:r>
+      <w:proofErr w:type="spellStart"/>
+      <w:r>
+        <w:rPr>
+          <w:rFonts w:ascii="Courier New" w:hAnsi="Courier New" w:cs="Courier New"/>
+          <w:sz w:val="18"/>
+          <w:lang w:val="en-US"/>
+        </w:rPr>
+        <w:t>Yaroslav</w:t>
+      </w:r>
+      <w:proofErr w:type="spellEnd"/>
+      <w:r>
+        <w:rPr>
+          <w:rFonts w:ascii="Courier New" w:hAnsi="Courier New" w:cs="Courier New"/>
+          <w:sz w:val="18"/>
+        </w:rPr>
+        <w:t>', '</w:t>
+      </w:r>
+      <w:r>
+        <w:rPr>
+          <w:rFonts w:ascii="Courier New" w:hAnsi="Courier New" w:cs="Courier New"/>
+          <w:sz w:val="18"/>
+          <w:lang w:val="en-US"/>
+        </w:rPr>
+        <w:t>Maryna</w:t>
+      </w:r>
+      <w:r>
+        <w:rPr>
+          <w:rFonts w:ascii="Courier New" w:hAnsi="Courier New" w:cs="Courier New"/>
+          <w:sz w:val="18"/>
+        </w:rPr>
+        <w:t>').</w:t>
       </w:r>
     </w:p>
     <w:p>
@@ -924,13 +1459,59 @@
           <w:lang w:val="en-US"/>
         </w:rPr>
       </w:pPr>
-      <w:r>
-        <w:rPr>
-          <w:rFonts w:ascii="Courier New" w:hAnsi="Courier New" w:cs="Courier New"/>
-          <w:sz w:val="18"/>
-          <w:lang w:val="en-US"/>
-        </w:rPr>
-        <w:t>parent('Yaroslav', 'Volodymyr').</w:t>
+      <w:proofErr w:type="gramStart"/>
+      <w:r>
+        <w:rPr>
+          <w:rFonts w:ascii="Courier New" w:hAnsi="Courier New" w:cs="Courier New"/>
+          <w:sz w:val="18"/>
+          <w:lang w:val="en-US"/>
+        </w:rPr>
+        <w:t>parent(</w:t>
+      </w:r>
+      <w:proofErr w:type="gramEnd"/>
+      <w:r>
+        <w:rPr>
+          <w:rFonts w:ascii="Courier New" w:hAnsi="Courier New" w:cs="Courier New"/>
+          <w:sz w:val="18"/>
+          <w:lang w:val="en-US"/>
+        </w:rPr>
+        <w:t>'</w:t>
+      </w:r>
+      <w:proofErr w:type="spellStart"/>
+      <w:r>
+        <w:rPr>
+          <w:rFonts w:ascii="Courier New" w:hAnsi="Courier New" w:cs="Courier New"/>
+          <w:sz w:val="18"/>
+          <w:lang w:val="en-US"/>
+        </w:rPr>
+        <w:t>Yaroslav</w:t>
+      </w:r>
+      <w:proofErr w:type="spellEnd"/>
+      <w:r>
+        <w:rPr>
+          <w:rFonts w:ascii="Courier New" w:hAnsi="Courier New" w:cs="Courier New"/>
+          <w:sz w:val="18"/>
+          <w:lang w:val="en-US"/>
+        </w:rPr>
+        <w:t>', '</w:t>
+      </w:r>
+      <w:proofErr w:type="spellStart"/>
+      <w:r>
+        <w:rPr>
+          <w:rFonts w:ascii="Courier New" w:hAnsi="Courier New" w:cs="Courier New"/>
+          <w:sz w:val="18"/>
+          <w:lang w:val="en-US"/>
+        </w:rPr>
+        <w:t>Volodymyr</w:t>
+      </w:r>
+      <w:proofErr w:type="spellEnd"/>
+      <w:r>
+        <w:rPr>
+          <w:rFonts w:ascii="Courier New" w:hAnsi="Courier New" w:cs="Courier New"/>
+          <w:sz w:val="18"/>
+          <w:lang w:val="en-US"/>
+        </w:rPr>
+        <w:t>').</w:t>
       </w:r>
     </w:p>
     <w:p>
@@ -947,13 +1528,23 @@
           <w:lang w:val="en-US"/>
         </w:rPr>
       </w:pPr>
-      <w:r>
-        <w:rPr>
-          <w:rFonts w:ascii="Courier New" w:hAnsi="Courier New" w:cs="Courier New"/>
-          <w:sz w:val="18"/>
-          <w:lang w:val="en-US"/>
-        </w:rPr>
-        <w:t>parent('Hanna', 'Maryna').</w:t>
+      <w:proofErr w:type="gramStart"/>
+      <w:r>
+        <w:rPr>
+          <w:rFonts w:ascii="Courier New" w:hAnsi="Courier New" w:cs="Courier New"/>
+          <w:sz w:val="18"/>
+          <w:lang w:val="en-US"/>
+        </w:rPr>
+        <w:t>parent(</w:t>
+      </w:r>
+      <w:proofErr w:type="gramEnd"/>
+      <w:r>
+        <w:rPr>
+          <w:rFonts w:ascii="Courier New" w:hAnsi="Courier New" w:cs="Courier New"/>
+          <w:sz w:val="18"/>
+          <w:lang w:val="en-US"/>
+        </w:rPr>
+        <w:t>'Hanna', 'Maryna').</w:t>
       </w:r>
     </w:p>
     <w:p>
@@ -970,13 +1561,41 @@
           <w:lang w:val="en-US"/>
         </w:rPr>
       </w:pPr>
-      <w:r>
-        <w:rPr>
-          <w:rFonts w:ascii="Courier New" w:hAnsi="Courier New" w:cs="Courier New"/>
-          <w:sz w:val="18"/>
-          <w:lang w:val="en-US"/>
-        </w:rPr>
-        <w:t>parent('Hanna', 'Volodymyr').</w:t>
+      <w:proofErr w:type="gramStart"/>
+      <w:r>
+        <w:rPr>
+          <w:rFonts w:ascii="Courier New" w:hAnsi="Courier New" w:cs="Courier New"/>
+          <w:sz w:val="18"/>
+          <w:lang w:val="en-US"/>
+        </w:rPr>
+        <w:t>parent(</w:t>
+      </w:r>
+      <w:proofErr w:type="gramEnd"/>
+      <w:r>
+        <w:rPr>
+          <w:rFonts w:ascii="Courier New" w:hAnsi="Courier New" w:cs="Courier New"/>
+          <w:sz w:val="18"/>
+          <w:lang w:val="en-US"/>
+        </w:rPr>
+        <w:t>'Hanna', '</w:t>
+      </w:r>
+      <w:proofErr w:type="spellStart"/>
+      <w:r>
+        <w:rPr>
+          <w:rFonts w:ascii="Courier New" w:hAnsi="Courier New" w:cs="Courier New"/>
+          <w:sz w:val="18"/>
+          <w:lang w:val="en-US"/>
+        </w:rPr>
+        <w:t>Volodymyr</w:t>
+      </w:r>
+      <w:proofErr w:type="spellEnd"/>
+      <w:r>
+        <w:rPr>
+          <w:rFonts w:ascii="Courier New" w:hAnsi="Courier New" w:cs="Courier New"/>
+          <w:sz w:val="18"/>
+          <w:lang w:val="en-US"/>
+        </w:rPr>
+        <w:t>').</w:t>
       </w:r>
     </w:p>
     <w:p>
@@ -993,13 +1612,41 @@
           <w:lang w:val="en-US"/>
         </w:rPr>
       </w:pPr>
-      <w:r>
-        <w:rPr>
-          <w:rFonts w:ascii="Courier New" w:hAnsi="Courier New" w:cs="Courier New"/>
-          <w:sz w:val="18"/>
-          <w:lang w:val="en-US"/>
-        </w:rPr>
-        <w:t>parent('Oleksiy', 'Tetiana').</w:t>
+      <w:proofErr w:type="gramStart"/>
+      <w:r>
+        <w:rPr>
+          <w:rFonts w:ascii="Courier New" w:hAnsi="Courier New" w:cs="Courier New"/>
+          <w:sz w:val="18"/>
+          <w:lang w:val="en-US"/>
+        </w:rPr>
+        <w:t>parent(</w:t>
+      </w:r>
+      <w:proofErr w:type="gramEnd"/>
+      <w:r>
+        <w:rPr>
+          <w:rFonts w:ascii="Courier New" w:hAnsi="Courier New" w:cs="Courier New"/>
+          <w:sz w:val="18"/>
+          <w:lang w:val="en-US"/>
+        </w:rPr>
+        <w:t>'Oleksiy', '</w:t>
+      </w:r>
+      <w:proofErr w:type="spellStart"/>
+      <w:r>
+        <w:rPr>
+          <w:rFonts w:ascii="Courier New" w:hAnsi="Courier New" w:cs="Courier New"/>
+          <w:sz w:val="18"/>
+          <w:lang w:val="en-US"/>
+        </w:rPr>
+        <w:t>Tetiana</w:t>
+      </w:r>
+      <w:proofErr w:type="spellEnd"/>
+      <w:r>
+        <w:rPr>
+          <w:rFonts w:ascii="Courier New" w:hAnsi="Courier New" w:cs="Courier New"/>
+          <w:sz w:val="18"/>
+          <w:lang w:val="en-US"/>
+        </w:rPr>
+        <w:t>').</w:t>
       </w:r>
     </w:p>
     <w:p>
@@ -1016,13 +1663,41 @@
           <w:lang w:val="en-US"/>
         </w:rPr>
       </w:pPr>
-      <w:r>
-        <w:rPr>
-          <w:rFonts w:ascii="Courier New" w:hAnsi="Courier New" w:cs="Courier New"/>
-          <w:sz w:val="18"/>
-          <w:lang w:val="en-US"/>
-        </w:rPr>
-        <w:t>parent('Natalia', 'Tetiana').</w:t>
+      <w:proofErr w:type="gramStart"/>
+      <w:r>
+        <w:rPr>
+          <w:rFonts w:ascii="Courier New" w:hAnsi="Courier New" w:cs="Courier New"/>
+          <w:sz w:val="18"/>
+          <w:lang w:val="en-US"/>
+        </w:rPr>
+        <w:t>parent(</w:t>
+      </w:r>
+      <w:proofErr w:type="gramEnd"/>
+      <w:r>
+        <w:rPr>
+          <w:rFonts w:ascii="Courier New" w:hAnsi="Courier New" w:cs="Courier New"/>
+          <w:sz w:val="18"/>
+          <w:lang w:val="en-US"/>
+        </w:rPr>
+        <w:t>'Natalia', '</w:t>
+      </w:r>
+      <w:proofErr w:type="spellStart"/>
+      <w:r>
+        <w:rPr>
+          <w:rFonts w:ascii="Courier New" w:hAnsi="Courier New" w:cs="Courier New"/>
+          <w:sz w:val="18"/>
+          <w:lang w:val="en-US"/>
+        </w:rPr>
+        <w:t>Tetiana</w:t>
+      </w:r>
+      <w:proofErr w:type="spellEnd"/>
+      <w:r>
+        <w:rPr>
+          <w:rFonts w:ascii="Courier New" w:hAnsi="Courier New" w:cs="Courier New"/>
+          <w:sz w:val="18"/>
+          <w:lang w:val="en-US"/>
+        </w:rPr>
+        <w:t>').</w:t>
       </w:r>
     </w:p>
     <w:p>
@@ -1039,13 +1714,41 @@
           <w:lang w:val="en-US"/>
         </w:rPr>
       </w:pPr>
-      <w:r>
-        <w:rPr>
-          <w:rFonts w:ascii="Courier New" w:hAnsi="Courier New" w:cs="Courier New"/>
-          <w:sz w:val="18"/>
-          <w:lang w:val="en-US"/>
-        </w:rPr>
-        <w:t>parent('Oleksiy', 'Svitlana').</w:t>
+      <w:proofErr w:type="gramStart"/>
+      <w:r>
+        <w:rPr>
+          <w:rFonts w:ascii="Courier New" w:hAnsi="Courier New" w:cs="Courier New"/>
+          <w:sz w:val="18"/>
+          <w:lang w:val="en-US"/>
+        </w:rPr>
+        <w:t>parent(</w:t>
+      </w:r>
+      <w:proofErr w:type="gramEnd"/>
+      <w:r>
+        <w:rPr>
+          <w:rFonts w:ascii="Courier New" w:hAnsi="Courier New" w:cs="Courier New"/>
+          <w:sz w:val="18"/>
+          <w:lang w:val="en-US"/>
+        </w:rPr>
+        <w:t>'Oleksiy', '</w:t>
+      </w:r>
+      <w:proofErr w:type="spellStart"/>
+      <w:r>
+        <w:rPr>
+          <w:rFonts w:ascii="Courier New" w:hAnsi="Courier New" w:cs="Courier New"/>
+          <w:sz w:val="18"/>
+          <w:lang w:val="en-US"/>
+        </w:rPr>
+        <w:t>Svitlana</w:t>
+      </w:r>
+      <w:proofErr w:type="spellEnd"/>
+      <w:r>
+        <w:rPr>
+          <w:rFonts w:ascii="Courier New" w:hAnsi="Courier New" w:cs="Courier New"/>
+          <w:sz w:val="18"/>
+          <w:lang w:val="en-US"/>
+        </w:rPr>
+        <w:t>').</w:t>
       </w:r>
     </w:p>
     <w:p>
@@ -1062,13 +1765,41 @@
           <w:lang w:val="en-US"/>
         </w:rPr>
       </w:pPr>
-      <w:r>
-        <w:rPr>
-          <w:rFonts w:ascii="Courier New" w:hAnsi="Courier New" w:cs="Courier New"/>
-          <w:sz w:val="18"/>
-          <w:lang w:val="en-US"/>
-        </w:rPr>
-        <w:t>parent('Natalia', 'Svitlana').</w:t>
+      <w:proofErr w:type="gramStart"/>
+      <w:r>
+        <w:rPr>
+          <w:rFonts w:ascii="Courier New" w:hAnsi="Courier New" w:cs="Courier New"/>
+          <w:sz w:val="18"/>
+          <w:lang w:val="en-US"/>
+        </w:rPr>
+        <w:t>parent(</w:t>
+      </w:r>
+      <w:proofErr w:type="gramEnd"/>
+      <w:r>
+        <w:rPr>
+          <w:rFonts w:ascii="Courier New" w:hAnsi="Courier New" w:cs="Courier New"/>
+          <w:sz w:val="18"/>
+          <w:lang w:val="en-US"/>
+        </w:rPr>
+        <w:t>'Natalia', '</w:t>
+      </w:r>
+      <w:proofErr w:type="spellStart"/>
+      <w:r>
+        <w:rPr>
+          <w:rFonts w:ascii="Courier New" w:hAnsi="Courier New" w:cs="Courier New"/>
+          <w:sz w:val="18"/>
+          <w:lang w:val="en-US"/>
+        </w:rPr>
+        <w:t>Svitlana</w:t>
+      </w:r>
+      <w:proofErr w:type="spellEnd"/>
+      <w:r>
+        <w:rPr>
+          <w:rFonts w:ascii="Courier New" w:hAnsi="Courier New" w:cs="Courier New"/>
+          <w:sz w:val="18"/>
+          <w:lang w:val="en-US"/>
+        </w:rPr>
+        <w:t>').</w:t>
       </w:r>
     </w:p>
     <w:p>
@@ -1085,13 +1816,59 @@
           <w:lang w:val="en-US"/>
         </w:rPr>
       </w:pPr>
-      <w:r>
-        <w:rPr>
-          <w:rFonts w:ascii="Courier New" w:hAnsi="Courier New" w:cs="Courier New"/>
-          <w:sz w:val="18"/>
-          <w:lang w:val="en-US"/>
-        </w:rPr>
-        <w:t>parent('Volodymyr', 'Borys').</w:t>
+      <w:proofErr w:type="gramStart"/>
+      <w:r>
+        <w:rPr>
+          <w:rFonts w:ascii="Courier New" w:hAnsi="Courier New" w:cs="Courier New"/>
+          <w:sz w:val="18"/>
+          <w:lang w:val="en-US"/>
+        </w:rPr>
+        <w:t>parent(</w:t>
+      </w:r>
+      <w:proofErr w:type="gramEnd"/>
+      <w:r>
+        <w:rPr>
+          <w:rFonts w:ascii="Courier New" w:hAnsi="Courier New" w:cs="Courier New"/>
+          <w:sz w:val="18"/>
+          <w:lang w:val="en-US"/>
+        </w:rPr>
+        <w:t>'</w:t>
+      </w:r>
+      <w:proofErr w:type="spellStart"/>
+      <w:r>
+        <w:rPr>
+          <w:rFonts w:ascii="Courier New" w:hAnsi="Courier New" w:cs="Courier New"/>
+          <w:sz w:val="18"/>
+          <w:lang w:val="en-US"/>
+        </w:rPr>
+        <w:t>Volodymyr</w:t>
+      </w:r>
+      <w:proofErr w:type="spellEnd"/>
+      <w:r>
+        <w:rPr>
+          <w:rFonts w:ascii="Courier New" w:hAnsi="Courier New" w:cs="Courier New"/>
+          <w:sz w:val="18"/>
+          <w:lang w:val="en-US"/>
+        </w:rPr>
+        <w:t>', '</w:t>
+      </w:r>
+      <w:proofErr w:type="spellStart"/>
+      <w:r>
+        <w:rPr>
+          <w:rFonts w:ascii="Courier New" w:hAnsi="Courier New" w:cs="Courier New"/>
+          <w:sz w:val="18"/>
+          <w:lang w:val="en-US"/>
+        </w:rPr>
+        <w:t>Borys</w:t>
+      </w:r>
+      <w:proofErr w:type="spellEnd"/>
+      <w:r>
+        <w:rPr>
+          <w:rFonts w:ascii="Courier New" w:hAnsi="Courier New" w:cs="Courier New"/>
+          <w:sz w:val="18"/>
+          <w:lang w:val="en-US"/>
+        </w:rPr>
+        <w:t>').</w:t>
       </w:r>
     </w:p>
     <w:p>
@@ -1108,13 +1885,59 @@
           <w:lang w:val="en-US"/>
         </w:rPr>
       </w:pPr>
-      <w:r>
-        <w:rPr>
-          <w:rFonts w:ascii="Courier New" w:hAnsi="Courier New" w:cs="Courier New"/>
-          <w:sz w:val="18"/>
-          <w:lang w:val="en-US"/>
-        </w:rPr>
-        <w:t>parent('Tetiana', 'Borys').</w:t>
+      <w:proofErr w:type="gramStart"/>
+      <w:r>
+        <w:rPr>
+          <w:rFonts w:ascii="Courier New" w:hAnsi="Courier New" w:cs="Courier New"/>
+          <w:sz w:val="18"/>
+          <w:lang w:val="en-US"/>
+        </w:rPr>
+        <w:t>parent(</w:t>
+      </w:r>
+      <w:proofErr w:type="gramEnd"/>
+      <w:r>
+        <w:rPr>
+          <w:rFonts w:ascii="Courier New" w:hAnsi="Courier New" w:cs="Courier New"/>
+          <w:sz w:val="18"/>
+          <w:lang w:val="en-US"/>
+        </w:rPr>
+        <w:t>'</w:t>
+      </w:r>
+      <w:proofErr w:type="spellStart"/>
+      <w:r>
+        <w:rPr>
+          <w:rFonts w:ascii="Courier New" w:hAnsi="Courier New" w:cs="Courier New"/>
+          <w:sz w:val="18"/>
+          <w:lang w:val="en-US"/>
+        </w:rPr>
+        <w:t>Tetiana</w:t>
+      </w:r>
+      <w:proofErr w:type="spellEnd"/>
+      <w:r>
+        <w:rPr>
+          <w:rFonts w:ascii="Courier New" w:hAnsi="Courier New" w:cs="Courier New"/>
+          <w:sz w:val="18"/>
+          <w:lang w:val="en-US"/>
+        </w:rPr>
+        <w:t>', '</w:t>
+      </w:r>
+      <w:proofErr w:type="spellStart"/>
+      <w:r>
+        <w:rPr>
+          <w:rFonts w:ascii="Courier New" w:hAnsi="Courier New" w:cs="Courier New"/>
+          <w:sz w:val="18"/>
+          <w:lang w:val="en-US"/>
+        </w:rPr>
+        <w:t>Borys</w:t>
+      </w:r>
+      <w:proofErr w:type="spellEnd"/>
+      <w:r>
+        <w:rPr>
+          <w:rFonts w:ascii="Courier New" w:hAnsi="Courier New" w:cs="Courier New"/>
+          <w:sz w:val="18"/>
+          <w:lang w:val="en-US"/>
+        </w:rPr>
+        <w:t>').</w:t>
       </w:r>
     </w:p>
     <w:p>
@@ -1131,13 +1954,59 @@
           <w:lang w:val="en-US"/>
         </w:rPr>
       </w:pPr>
-      <w:r>
-        <w:rPr>
-          <w:rFonts w:ascii="Courier New" w:hAnsi="Courier New" w:cs="Courier New"/>
-          <w:sz w:val="18"/>
-          <w:lang w:val="en-US"/>
-        </w:rPr>
-        <w:t>parent('Volodymyr', 'Sviatoslav').</w:t>
+      <w:proofErr w:type="gramStart"/>
+      <w:r>
+        <w:rPr>
+          <w:rFonts w:ascii="Courier New" w:hAnsi="Courier New" w:cs="Courier New"/>
+          <w:sz w:val="18"/>
+          <w:lang w:val="en-US"/>
+        </w:rPr>
+        <w:t>parent(</w:t>
+      </w:r>
+      <w:proofErr w:type="gramEnd"/>
+      <w:r>
+        <w:rPr>
+          <w:rFonts w:ascii="Courier New" w:hAnsi="Courier New" w:cs="Courier New"/>
+          <w:sz w:val="18"/>
+          <w:lang w:val="en-US"/>
+        </w:rPr>
+        <w:t>'</w:t>
+      </w:r>
+      <w:proofErr w:type="spellStart"/>
+      <w:r>
+        <w:rPr>
+          <w:rFonts w:ascii="Courier New" w:hAnsi="Courier New" w:cs="Courier New"/>
+          <w:sz w:val="18"/>
+          <w:lang w:val="en-US"/>
+        </w:rPr>
+        <w:t>Volodymyr</w:t>
+      </w:r>
+      <w:proofErr w:type="spellEnd"/>
+      <w:r>
+        <w:rPr>
+          <w:rFonts w:ascii="Courier New" w:hAnsi="Courier New" w:cs="Courier New"/>
+          <w:sz w:val="18"/>
+          <w:lang w:val="en-US"/>
+        </w:rPr>
+        <w:t>', '</w:t>
+      </w:r>
+      <w:proofErr w:type="spellStart"/>
+      <w:r>
+        <w:rPr>
+          <w:rFonts w:ascii="Courier New" w:hAnsi="Courier New" w:cs="Courier New"/>
+          <w:sz w:val="18"/>
+          <w:lang w:val="en-US"/>
+        </w:rPr>
+        <w:t>Sviatoslav</w:t>
+      </w:r>
+      <w:proofErr w:type="spellEnd"/>
+      <w:r>
+        <w:rPr>
+          <w:rFonts w:ascii="Courier New" w:hAnsi="Courier New" w:cs="Courier New"/>
+          <w:sz w:val="18"/>
+          <w:lang w:val="en-US"/>
+        </w:rPr>
+        <w:t>').</w:t>
       </w:r>
     </w:p>
     <w:p>
@@ -1154,13 +2023,59 @@
           <w:lang w:val="en-US"/>
         </w:rPr>
       </w:pPr>
-      <w:r>
-        <w:rPr>
-          <w:rFonts w:ascii="Courier New" w:hAnsi="Courier New" w:cs="Courier New"/>
-          <w:sz w:val="18"/>
-          <w:lang w:val="en-US"/>
-        </w:rPr>
-        <w:t>parent('Tetiana', 'Sviatoslav').</w:t>
+      <w:proofErr w:type="gramStart"/>
+      <w:r>
+        <w:rPr>
+          <w:rFonts w:ascii="Courier New" w:hAnsi="Courier New" w:cs="Courier New"/>
+          <w:sz w:val="18"/>
+          <w:lang w:val="en-US"/>
+        </w:rPr>
+        <w:t>parent(</w:t>
+      </w:r>
+      <w:proofErr w:type="gramEnd"/>
+      <w:r>
+        <w:rPr>
+          <w:rFonts w:ascii="Courier New" w:hAnsi="Courier New" w:cs="Courier New"/>
+          <w:sz w:val="18"/>
+          <w:lang w:val="en-US"/>
+        </w:rPr>
+        <w:t>'</w:t>
+      </w:r>
+      <w:proofErr w:type="spellStart"/>
+      <w:r>
+        <w:rPr>
+          <w:rFonts w:ascii="Courier New" w:hAnsi="Courier New" w:cs="Courier New"/>
+          <w:sz w:val="18"/>
+          <w:lang w:val="en-US"/>
+        </w:rPr>
+        <w:t>Tetiana</w:t>
+      </w:r>
+      <w:proofErr w:type="spellEnd"/>
+      <w:r>
+        <w:rPr>
+          <w:rFonts w:ascii="Courier New" w:hAnsi="Courier New" w:cs="Courier New"/>
+          <w:sz w:val="18"/>
+          <w:lang w:val="en-US"/>
+        </w:rPr>
+        <w:t>', '</w:t>
+      </w:r>
+      <w:proofErr w:type="spellStart"/>
+      <w:r>
+        <w:rPr>
+          <w:rFonts w:ascii="Courier New" w:hAnsi="Courier New" w:cs="Courier New"/>
+          <w:sz w:val="18"/>
+          <w:lang w:val="en-US"/>
+        </w:rPr>
+        <w:t>Sviatoslav</w:t>
+      </w:r>
+      <w:proofErr w:type="spellEnd"/>
+      <w:r>
+        <w:rPr>
+          <w:rFonts w:ascii="Courier New" w:hAnsi="Courier New" w:cs="Courier New"/>
+          <w:sz w:val="18"/>
+          <w:lang w:val="en-US"/>
+        </w:rPr>
+        <w:t>').</w:t>
       </w:r>
     </w:p>
     <w:p>
@@ -1177,13 +2092,41 @@
           <w:lang w:val="en-US"/>
         </w:rPr>
       </w:pPr>
-      <w:r>
-        <w:rPr>
-          <w:rFonts w:ascii="Courier New" w:hAnsi="Courier New" w:cs="Courier New"/>
-          <w:sz w:val="18"/>
-          <w:lang w:val="en-US"/>
-        </w:rPr>
-        <w:t>parent('Mykhailo', 'Khrystyna').</w:t>
+      <w:proofErr w:type="gramStart"/>
+      <w:r>
+        <w:rPr>
+          <w:rFonts w:ascii="Courier New" w:hAnsi="Courier New" w:cs="Courier New"/>
+          <w:sz w:val="18"/>
+          <w:lang w:val="en-US"/>
+        </w:rPr>
+        <w:t>parent(</w:t>
+      </w:r>
+      <w:proofErr w:type="gramEnd"/>
+      <w:r>
+        <w:rPr>
+          <w:rFonts w:ascii="Courier New" w:hAnsi="Courier New" w:cs="Courier New"/>
+          <w:sz w:val="18"/>
+          <w:lang w:val="en-US"/>
+        </w:rPr>
+        <w:t>'</w:t>
+      </w:r>
+      <w:proofErr w:type="spellStart"/>
+      <w:r>
+        <w:rPr>
+          <w:rFonts w:ascii="Courier New" w:hAnsi="Courier New" w:cs="Courier New"/>
+          <w:sz w:val="18"/>
+          <w:lang w:val="en-US"/>
+        </w:rPr>
+        <w:t>Mykhailo</w:t>
+      </w:r>
+      <w:proofErr w:type="spellEnd"/>
+      <w:r>
+        <w:rPr>
+          <w:rFonts w:ascii="Courier New" w:hAnsi="Courier New" w:cs="Courier New"/>
+          <w:sz w:val="18"/>
+          <w:lang w:val="en-US"/>
+        </w:rPr>
+        <w:t>', 'Khrystyna').</w:t>
       </w:r>
     </w:p>
     <w:p>
@@ -1200,13 +2143,41 @@
           <w:lang w:val="en-US"/>
         </w:rPr>
       </w:pPr>
-      <w:r>
-        <w:rPr>
-          <w:rFonts w:ascii="Courier New" w:hAnsi="Courier New" w:cs="Courier New"/>
-          <w:sz w:val="18"/>
-          <w:lang w:val="en-US"/>
-        </w:rPr>
-        <w:t>parent('Olha', 'Khrystyna').</w:t>
+      <w:proofErr w:type="gramStart"/>
+      <w:r>
+        <w:rPr>
+          <w:rFonts w:ascii="Courier New" w:hAnsi="Courier New" w:cs="Courier New"/>
+          <w:sz w:val="18"/>
+          <w:lang w:val="en-US"/>
+        </w:rPr>
+        <w:t>parent(</w:t>
+      </w:r>
+      <w:proofErr w:type="gramEnd"/>
+      <w:r>
+        <w:rPr>
+          <w:rFonts w:ascii="Courier New" w:hAnsi="Courier New" w:cs="Courier New"/>
+          <w:sz w:val="18"/>
+          <w:lang w:val="en-US"/>
+        </w:rPr>
+        <w:t>'</w:t>
+      </w:r>
+      <w:proofErr w:type="spellStart"/>
+      <w:r>
+        <w:rPr>
+          <w:rFonts w:ascii="Courier New" w:hAnsi="Courier New" w:cs="Courier New"/>
+          <w:sz w:val="18"/>
+          <w:lang w:val="en-US"/>
+        </w:rPr>
+        <w:t>Olha</w:t>
+      </w:r>
+      <w:proofErr w:type="spellEnd"/>
+      <w:r>
+        <w:rPr>
+          <w:rFonts w:ascii="Courier New" w:hAnsi="Courier New" w:cs="Courier New"/>
+          <w:sz w:val="18"/>
+          <w:lang w:val="en-US"/>
+        </w:rPr>
+        <w:t>', 'Khrystyna').</w:t>
       </w:r>
     </w:p>
     <w:p>
@@ -1223,13 +2194,59 @@
           <w:lang w:val="en-US"/>
         </w:rPr>
       </w:pPr>
-      <w:r>
-        <w:rPr>
-          <w:rFonts w:ascii="Courier New" w:hAnsi="Courier New" w:cs="Courier New"/>
-          <w:sz w:val="18"/>
-          <w:lang w:val="en-US"/>
-        </w:rPr>
-        <w:t>parent('Sviatoslav', 'Serhiy').</w:t>
+      <w:proofErr w:type="gramStart"/>
+      <w:r>
+        <w:rPr>
+          <w:rFonts w:ascii="Courier New" w:hAnsi="Courier New" w:cs="Courier New"/>
+          <w:sz w:val="18"/>
+          <w:lang w:val="en-US"/>
+        </w:rPr>
+        <w:t>parent(</w:t>
+      </w:r>
+      <w:proofErr w:type="gramEnd"/>
+      <w:r>
+        <w:rPr>
+          <w:rFonts w:ascii="Courier New" w:hAnsi="Courier New" w:cs="Courier New"/>
+          <w:sz w:val="18"/>
+          <w:lang w:val="en-US"/>
+        </w:rPr>
+        <w:t>'</w:t>
+      </w:r>
+      <w:proofErr w:type="spellStart"/>
+      <w:r>
+        <w:rPr>
+          <w:rFonts w:ascii="Courier New" w:hAnsi="Courier New" w:cs="Courier New"/>
+          <w:sz w:val="18"/>
+          <w:lang w:val="en-US"/>
+        </w:rPr>
+        <w:t>Sviatoslav</w:t>
+      </w:r>
+      <w:proofErr w:type="spellEnd"/>
+      <w:r>
+        <w:rPr>
+          <w:rFonts w:ascii="Courier New" w:hAnsi="Courier New" w:cs="Courier New"/>
+          <w:sz w:val="18"/>
+          <w:lang w:val="en-US"/>
+        </w:rPr>
+        <w:t>', '</w:t>
+      </w:r>
+      <w:proofErr w:type="spellStart"/>
+      <w:r>
+        <w:rPr>
+          <w:rFonts w:ascii="Courier New" w:hAnsi="Courier New" w:cs="Courier New"/>
+          <w:sz w:val="18"/>
+          <w:lang w:val="en-US"/>
+        </w:rPr>
+        <w:t>Serhiy</w:t>
+      </w:r>
+      <w:proofErr w:type="spellEnd"/>
+      <w:r>
+        <w:rPr>
+          <w:rFonts w:ascii="Courier New" w:hAnsi="Courier New" w:cs="Courier New"/>
+          <w:sz w:val="18"/>
+          <w:lang w:val="en-US"/>
+        </w:rPr>
+        <w:t>').</w:t>
       </w:r>
     </w:p>
     <w:p>
@@ -1246,13 +2263,41 @@
           <w:lang w:val="en-US"/>
         </w:rPr>
       </w:pPr>
-      <w:r>
-        <w:rPr>
-          <w:rFonts w:ascii="Courier New" w:hAnsi="Courier New" w:cs="Courier New"/>
-          <w:sz w:val="18"/>
-          <w:lang w:val="en-US"/>
-        </w:rPr>
-        <w:t>parent('Sviatoslav', 'Glib').</w:t>
+      <w:proofErr w:type="gramStart"/>
+      <w:r>
+        <w:rPr>
+          <w:rFonts w:ascii="Courier New" w:hAnsi="Courier New" w:cs="Courier New"/>
+          <w:sz w:val="18"/>
+          <w:lang w:val="en-US"/>
+        </w:rPr>
+        <w:t>parent(</w:t>
+      </w:r>
+      <w:proofErr w:type="gramEnd"/>
+      <w:r>
+        <w:rPr>
+          <w:rFonts w:ascii="Courier New" w:hAnsi="Courier New" w:cs="Courier New"/>
+          <w:sz w:val="18"/>
+          <w:lang w:val="en-US"/>
+        </w:rPr>
+        <w:t>'</w:t>
+      </w:r>
+      <w:proofErr w:type="spellStart"/>
+      <w:r>
+        <w:rPr>
+          <w:rFonts w:ascii="Courier New" w:hAnsi="Courier New" w:cs="Courier New"/>
+          <w:sz w:val="18"/>
+          <w:lang w:val="en-US"/>
+        </w:rPr>
+        <w:t>Sviatoslav</w:t>
+      </w:r>
+      <w:proofErr w:type="spellEnd"/>
+      <w:r>
+        <w:rPr>
+          <w:rFonts w:ascii="Courier New" w:hAnsi="Courier New" w:cs="Courier New"/>
+          <w:sz w:val="18"/>
+          <w:lang w:val="en-US"/>
+        </w:rPr>
+        <w:t>', 'Glib').</w:t>
       </w:r>
     </w:p>
     <w:p>
@@ -1269,13 +2314,41 @@
           <w:lang w:val="en-US"/>
         </w:rPr>
       </w:pPr>
-      <w:r>
-        <w:rPr>
-          <w:rFonts w:ascii="Courier New" w:hAnsi="Courier New" w:cs="Courier New"/>
-          <w:sz w:val="18"/>
-          <w:lang w:val="en-US"/>
-        </w:rPr>
-        <w:t>parent('Khrystyna', 'Serhiy').</w:t>
+      <w:proofErr w:type="gramStart"/>
+      <w:r>
+        <w:rPr>
+          <w:rFonts w:ascii="Courier New" w:hAnsi="Courier New" w:cs="Courier New"/>
+          <w:sz w:val="18"/>
+          <w:lang w:val="en-US"/>
+        </w:rPr>
+        <w:t>parent(</w:t>
+      </w:r>
+      <w:proofErr w:type="gramEnd"/>
+      <w:r>
+        <w:rPr>
+          <w:rFonts w:ascii="Courier New" w:hAnsi="Courier New" w:cs="Courier New"/>
+          <w:sz w:val="18"/>
+          <w:lang w:val="en-US"/>
+        </w:rPr>
+        <w:t>'Khrystyna', '</w:t>
+      </w:r>
+      <w:proofErr w:type="spellStart"/>
+      <w:r>
+        <w:rPr>
+          <w:rFonts w:ascii="Courier New" w:hAnsi="Courier New" w:cs="Courier New"/>
+          <w:sz w:val="18"/>
+          <w:lang w:val="en-US"/>
+        </w:rPr>
+        <w:t>Serhiy</w:t>
+      </w:r>
+      <w:proofErr w:type="spellEnd"/>
+      <w:r>
+        <w:rPr>
+          <w:rFonts w:ascii="Courier New" w:hAnsi="Courier New" w:cs="Courier New"/>
+          <w:sz w:val="18"/>
+          <w:lang w:val="en-US"/>
+        </w:rPr>
+        <w:t>').</w:t>
       </w:r>
     </w:p>
     <w:p>
@@ -1292,13 +2365,170 @@
           <w:lang w:val="en-US"/>
         </w:rPr>
       </w:pPr>
-      <w:r>
-        <w:rPr>
-          <w:rFonts w:ascii="Courier New" w:hAnsi="Courier New" w:cs="Courier New"/>
-          <w:sz w:val="18"/>
-          <w:lang w:val="en-US"/>
-        </w:rPr>
-        <w:t>parent('Khrystyna', 'Glib').</w:t>
+      <w:proofErr w:type="gramStart"/>
+      <w:r>
+        <w:rPr>
+          <w:rFonts w:ascii="Courier New" w:hAnsi="Courier New" w:cs="Courier New"/>
+          <w:sz w:val="18"/>
+          <w:lang w:val="en-US"/>
+        </w:rPr>
+        <w:t>parent(</w:t>
+      </w:r>
+      <w:proofErr w:type="gramEnd"/>
+      <w:r>
+        <w:rPr>
+          <w:rFonts w:ascii="Courier New" w:hAnsi="Courier New" w:cs="Courier New"/>
+          <w:sz w:val="18"/>
+          <w:lang w:val="en-US"/>
+        </w:rPr>
+        <w:t>'Khrystyna', 'Glib').</w:t>
+      </w:r>
+    </w:p>
+    <w:p>
+      <w:pPr>
+        <w:autoSpaceDE w:val="0"/>
+        <w:autoSpaceDN w:val="0"/>
+        <w:adjustRightInd w:val="0"/>
+        <w:spacing w:before="0" w:after="0"/>
+        <w:ind w:firstLine="0"/>
+        <w:jc w:val="left"/>
+        <w:rPr>
+          <w:rFonts w:ascii="Courier New" w:hAnsi="Courier New" w:cs="Courier New"/>
+          <w:sz w:val="18"/>
+          <w:lang w:val="en-US"/>
+        </w:rPr>
+      </w:pPr>
+      <w:proofErr w:type="spellStart"/>
+      <w:proofErr w:type="gramStart"/>
+      <w:r>
+        <w:rPr>
+          <w:rFonts w:ascii="Courier New" w:hAnsi="Courier New" w:cs="Courier New"/>
+          <w:sz w:val="18"/>
+          <w:lang w:val="en-US"/>
+        </w:rPr>
+        <w:t>isParentAndHasParent</w:t>
+      </w:r>
+      <w:proofErr w:type="spellEnd"/>
+      <w:r>
+        <w:rPr>
+          <w:rFonts w:ascii="Courier New" w:hAnsi="Courier New" w:cs="Courier New"/>
+          <w:sz w:val="18"/>
+          <w:lang w:val="en-US"/>
+        </w:rPr>
+        <w:t>(</w:t>
+      </w:r>
+      <w:proofErr w:type="gramEnd"/>
+      <w:r>
+        <w:rPr>
+          <w:rFonts w:ascii="Courier New" w:hAnsi="Courier New" w:cs="Courier New"/>
+          <w:sz w:val="18"/>
+          <w:lang w:val="en-US"/>
+        </w:rPr>
+        <w:t>X) :- parent(X, Y), parent(Z,X).</w:t>
+      </w:r>
+    </w:p>
+    <w:p>
+      <w:pPr>
+        <w:autoSpaceDE w:val="0"/>
+        <w:autoSpaceDN w:val="0"/>
+        <w:adjustRightInd w:val="0"/>
+        <w:spacing w:before="0" w:after="0"/>
+        <w:ind w:firstLine="0"/>
+        <w:jc w:val="left"/>
+        <w:rPr>
+          <w:rFonts w:ascii="Courier New" w:hAnsi="Courier New" w:cs="Courier New"/>
+          <w:sz w:val="18"/>
+          <w:lang w:val="en-US"/>
+        </w:rPr>
+      </w:pPr>
+      <w:proofErr w:type="spellStart"/>
+      <w:proofErr w:type="gramStart"/>
+      <w:r>
+        <w:rPr>
+          <w:rFonts w:ascii="Courier New" w:hAnsi="Courier New" w:cs="Courier New"/>
+          <w:sz w:val="18"/>
+          <w:lang w:val="en-US"/>
+        </w:rPr>
+        <w:t>hasChildren</w:t>
+      </w:r>
+      <w:proofErr w:type="spellEnd"/>
+      <w:r>
+        <w:rPr>
+          <w:rFonts w:ascii="Courier New" w:hAnsi="Courier New" w:cs="Courier New"/>
+          <w:sz w:val="18"/>
+          <w:lang w:val="en-US"/>
+        </w:rPr>
+        <w:t>(</w:t>
+      </w:r>
+      <w:proofErr w:type="gramEnd"/>
+      <w:r>
+        <w:rPr>
+          <w:rFonts w:ascii="Courier New" w:hAnsi="Courier New" w:cs="Courier New"/>
+          <w:sz w:val="18"/>
+          <w:lang w:val="en-US"/>
+        </w:rPr>
+        <w:t>X) :- parent(X, Y).</w:t>
+      </w:r>
+    </w:p>
+    <w:p>
+      <w:pPr>
+        <w:autoSpaceDE w:val="0"/>
+        <w:autoSpaceDN w:val="0"/>
+        <w:adjustRightInd w:val="0"/>
+        <w:spacing w:before="0" w:after="0"/>
+        <w:ind w:firstLine="0"/>
+        <w:jc w:val="left"/>
+        <w:rPr>
+          <w:rFonts w:ascii="Courier New" w:hAnsi="Courier New" w:cs="Courier New"/>
+          <w:sz w:val="18"/>
+          <w:lang w:val="en-US"/>
+        </w:rPr>
+      </w:pPr>
+      <w:proofErr w:type="spellStart"/>
+      <w:proofErr w:type="gramStart"/>
+      <w:r>
+        <w:rPr>
+          <w:rFonts w:ascii="Courier New" w:hAnsi="Courier New" w:cs="Courier New"/>
+          <w:sz w:val="18"/>
+          <w:lang w:val="en-US"/>
+        </w:rPr>
+        <w:t>hasNoChildren</w:t>
+      </w:r>
+      <w:proofErr w:type="spellEnd"/>
+      <w:r>
+        <w:rPr>
+          <w:rFonts w:ascii="Courier New" w:hAnsi="Courier New" w:cs="Courier New"/>
+          <w:sz w:val="18"/>
+          <w:lang w:val="en-US"/>
+        </w:rPr>
+        <w:t>(</w:t>
+      </w:r>
+      <w:proofErr w:type="gramEnd"/>
+      <w:r>
+        <w:rPr>
+          <w:rFonts w:ascii="Courier New" w:hAnsi="Courier New" w:cs="Courier New"/>
+          <w:sz w:val="18"/>
+          <w:lang w:val="en-US"/>
+        </w:rPr>
+        <w:t xml:space="preserve">X) :- \+ </w:t>
+      </w:r>
+      <w:proofErr w:type="spellStart"/>
+      <w:r>
+        <w:rPr>
+          <w:rFonts w:ascii="Courier New" w:hAnsi="Courier New" w:cs="Courier New"/>
+          <w:sz w:val="18"/>
+          <w:lang w:val="en-US"/>
+        </w:rPr>
+        <w:t>hasChildren</w:t>
+      </w:r>
+      <w:proofErr w:type="spellEnd"/>
+      <w:r>
+        <w:rPr>
+          <w:rFonts w:ascii="Courier New" w:hAnsi="Courier New" w:cs="Courier New"/>
+          <w:sz w:val="18"/>
+          <w:lang w:val="en-US"/>
+        </w:rPr>
+        <w:t>(X).</w:t>
       </w:r>
     </w:p>
     <w:p>
@@ -1308,7 +2538,7 @@
         <w:rPr>
           <w:rFonts w:cs="Times New Roman"/>
           <w:i/>
-          <w:lang w:val="ru-RU"/>
+          <w:lang w:val="en-US"/>
         </w:rPr>
       </w:pPr>
       <w:r>
@@ -1317,15 +2547,15 @@
           <w:i/>
           <w:lang w:val="ru-RU"/>
         </w:rPr>
-        <w:t>Рис.</w:t>
+        <w:t>Рис</w:t>
       </w:r>
       <w:r>
         <w:rPr>
           <w:rFonts w:cs="Times New Roman"/>
           <w:i/>
-          <w:lang w:val="ru-RU"/>
-        </w:rPr>
-        <w:t xml:space="preserve"> 1</w:t>
+          <w:lang w:val="en-US"/>
+        </w:rPr>
+        <w:t xml:space="preserve">. 1 </w:t>
       </w:r>
       <w:r>
         <w:rPr>
@@ -1333,6 +2563,14 @@
           <w:i/>
           <w:lang w:val="ru-RU"/>
         </w:rPr>
+        <w:t>Скрипт</w:t>
+      </w:r>
+      <w:r>
+        <w:rPr>
+          <w:rFonts w:cs="Times New Roman"/>
+          <w:i/>
+          <w:lang w:val="en-US"/>
+        </w:rPr>
         <w:t xml:space="preserve"> </w:t>
       </w:r>
       <w:r>
@@ -1341,7 +2579,33 @@
           <w:i/>
           <w:lang w:val="ru-RU"/>
         </w:rPr>
-        <w:t xml:space="preserve">Скрипт на мові </w:t>
+        <w:t>на</w:t>
+      </w:r>
+      <w:r>
+        <w:rPr>
+          <w:rFonts w:cs="Times New Roman"/>
+          <w:i/>
+          <w:lang w:val="en-US"/>
+        </w:rPr>
+        <w:t xml:space="preserve"> </w:t>
+      </w:r>
+      <w:proofErr w:type="spellStart"/>
+      <w:r>
+        <w:rPr>
+          <w:rFonts w:cs="Times New Roman"/>
+          <w:i/>
+          <w:lang w:val="ru-RU"/>
+        </w:rPr>
+        <w:t>мові</w:t>
+      </w:r>
+      <w:proofErr w:type="spellEnd"/>
+      <w:r>
+        <w:rPr>
+          <w:rFonts w:cs="Times New Roman"/>
+          <w:i/>
+          <w:lang w:val="en-US"/>
+        </w:rPr>
+        <w:t xml:space="preserve"> </w:t>
       </w:r>
       <w:r>
         <w:rPr>
@@ -1493,7 +2757,21 @@
         <w:rPr>
           <w:szCs w:val="28"/>
         </w:rPr>
-        <w:t xml:space="preserve">набуто базові навички запуску середовища для компіляції скриптів мови </w:t>
+        <w:t xml:space="preserve">набуто базові навички запуску середовища для компіляції </w:t>
+      </w:r>
+      <w:proofErr w:type="spellStart"/>
+      <w:r>
+        <w:rPr>
+          <w:szCs w:val="28"/>
+        </w:rPr>
+        <w:t>скриптів</w:t>
+      </w:r>
+      <w:proofErr w:type="spellEnd"/>
+      <w:r>
+        <w:rPr>
+          <w:szCs w:val="28"/>
+        </w:rPr>
+        <w:t xml:space="preserve"> мови </w:t>
       </w:r>
       <w:r>
         <w:rPr>
@@ -1508,8 +2786,6 @@
         </w:rPr>
         <w:t xml:space="preserve"> та написання простих запитів</w:t>
       </w:r>
-      <w:bookmarkStart w:id="0" w:name="_GoBack"/>
-      <w:bookmarkEnd w:id="0"/>
       <w:r>
         <w:rPr>
           <w:szCs w:val="28"/>

</xml_diff>